<commit_message>
Questions outline and figures
Made outline of questions being asked, started making figures, started exploring models. Also started manuscript document that contains list of models to use, chosen in consultation with CSCU.
</commit_message>
<xml_diff>
--- a/0_manuscript/Manuscript.docx
+++ b/0_manuscript/Manuscript.docx
@@ -2,6 +2,1229 @@
 <file path=word/document.xml><?xml version="1.0" encoding="utf-8"?>
 <w:document xmlns:wpc="http://schemas.microsoft.com/office/word/2010/wordprocessingCanvas" xmlns:cx="http://schemas.microsoft.com/office/drawing/2014/chartex" xmlns:cx1="http://schemas.microsoft.com/office/drawing/2015/9/8/chartex" xmlns:cx2="http://schemas.microsoft.com/office/drawing/2015/10/21/chartex" xmlns:cx3="http://schemas.microsoft.com/office/drawing/2016/5/9/chartex" xmlns:cx4="http://schemas.microsoft.com/office/drawing/2016/5/10/chartex" xmlns:cx5="http://schemas.microsoft.com/office/drawing/2016/5/11/chartex" xmlns:cx6="http://schemas.microsoft.com/office/drawing/2016/5/12/chartex" xmlns:cx7="http://schemas.microsoft.com/office/drawing/2016/5/13/chartex" xmlns:cx8="http://schemas.microsoft.com/office/drawing/2016/5/14/chartex" xmlns:mc="http://schemas.openxmlformats.org/markup-compatibility/2006" xmlns:aink="http://schemas.microsoft.com/office/drawing/2016/ink" xmlns:am3d="http://schemas.microsoft.com/office/drawing/2017/model3d" xmlns:o="urn:schemas-microsoft-com:office:office" xmlns:r="http://schemas.openxmlformats.org/officeDocument/2006/relationships" xmlns:m="http://schemas.openxmlformats.org/officeDocument/2006/math" xmlns:v="urn:schemas-microsoft-com:vml" xmlns:wp14="http://schemas.microsoft.com/office/word/2010/wordprocessingDrawing" xmlns:wp="http://schemas.openxmlformats.org/drawingml/2006/wordprocessingDrawing" xmlns:w10="urn:schemas-microsoft-com:office:word" xmlns:w="http://schemas.openxmlformats.org/wordprocessingml/2006/main" xmlns:w14="http://schemas.microsoft.com/office/word/2010/wordml" xmlns:w15="http://schemas.microsoft.com/office/word/2012/wordml" xmlns:w16cex="http://schemas.microsoft.com/office/word/2018/wordml/cex" xmlns:w16cid="http://schemas.microsoft.com/office/word/2016/wordml/cid" xmlns:w16="http://schemas.microsoft.com/office/word/2018/wordml" xmlns:w16se="http://schemas.microsoft.com/office/word/2015/wordml/symex" xmlns:wpg="http://schemas.microsoft.com/office/word/2010/wordprocessingGroup" xmlns:wpi="http://schemas.microsoft.com/office/word/2010/wordprocessingInk" xmlns:wne="http://schemas.microsoft.com/office/word/2006/wordml" xmlns:wps="http://schemas.microsoft.com/office/word/2010/wordprocessingShape" mc:Ignorable="w14 w15 w16se w16cid w16 w16cex wp14">
   <w:body>
+    <w:p>
+      <w:pPr>
+        <w:spacing w:before="100" w:beforeAutospacing="1" w:after="100" w:afterAutospacing="1"/>
+        <w:outlineLvl w:val="0"/>
+        <w:rPr>
+          <w:rFonts w:ascii="Times" w:eastAsia="Times New Roman" w:hAnsi="Times" w:cs="Times New Roman"/>
+          <w:color w:val="000000"/>
+          <w:kern w:val="36"/>
+        </w:rPr>
+      </w:pPr>
+      <w:r>
+        <w:rPr>
+          <w:rFonts w:ascii="Times" w:eastAsia="Times New Roman" w:hAnsi="Times" w:cs="Times New Roman"/>
+          <w:b/>
+          <w:bCs/>
+          <w:color w:val="000000"/>
+          <w:kern w:val="36"/>
+        </w:rPr>
+        <w:t>Introduction</w:t>
+      </w:r>
+      <w:r>
+        <w:rPr>
+          <w:rFonts w:ascii="Times" w:eastAsia="Times New Roman" w:hAnsi="Times" w:cs="Times New Roman"/>
+          <w:color w:val="000000"/>
+          <w:kern w:val="36"/>
+        </w:rPr>
+        <w:t>:</w:t>
+      </w:r>
+    </w:p>
+    <w:p>
+      <w:pPr>
+        <w:spacing w:before="100" w:beforeAutospacing="1" w:after="100" w:afterAutospacing="1"/>
+        <w:outlineLvl w:val="0"/>
+        <w:rPr>
+          <w:rFonts w:ascii="Times" w:eastAsia="Times New Roman" w:hAnsi="Times" w:cs="Times New Roman"/>
+          <w:color w:val="000000"/>
+          <w:kern w:val="36"/>
+        </w:rPr>
+      </w:pPr>
+      <w:r>
+        <w:rPr>
+          <w:rFonts w:ascii="Times" w:eastAsia="Times New Roman" w:hAnsi="Times" w:cs="Times New Roman"/>
+          <w:b/>
+          <w:bCs/>
+          <w:color w:val="000000"/>
+          <w:kern w:val="36"/>
+        </w:rPr>
+        <w:t>Methods</w:t>
+      </w:r>
+      <w:r>
+        <w:rPr>
+          <w:rFonts w:ascii="Times" w:eastAsia="Times New Roman" w:hAnsi="Times" w:cs="Times New Roman"/>
+          <w:color w:val="000000"/>
+          <w:kern w:val="36"/>
+        </w:rPr>
+        <w:t>:</w:t>
+      </w:r>
+    </w:p>
+    <w:p>
+      <w:pPr>
+        <w:pStyle w:val="NormalWeb"/>
+        <w:numPr>
+          <w:ilvl w:val="0"/>
+          <w:numId w:val="3"/>
+        </w:numPr>
+        <w:spacing w:before="0" w:beforeAutospacing="0" w:after="0" w:afterAutospacing="0"/>
+        <w:textAlignment w:val="baseline"/>
+        <w:rPr>
+          <w:rFonts w:ascii="Arial" w:hAnsi="Arial" w:cs="Arial"/>
+          <w:color w:val="000000"/>
+          <w:sz w:val="22"/>
+          <w:szCs w:val="22"/>
+        </w:rPr>
+      </w:pPr>
+      <w:r>
+        <w:rPr>
+          <w:rFonts w:ascii="Arial" w:hAnsi="Arial" w:cs="Arial"/>
+          <w:color w:val="000000"/>
+          <w:sz w:val="22"/>
+          <w:szCs w:val="22"/>
+        </w:rPr>
+        <w:t>Fecal sample collection 2019:</w:t>
+      </w:r>
+    </w:p>
+    <w:p>
+      <w:pPr>
+        <w:pStyle w:val="NormalWeb"/>
+        <w:numPr>
+          <w:ilvl w:val="1"/>
+          <w:numId w:val="4"/>
+        </w:numPr>
+        <w:spacing w:before="0" w:beforeAutospacing="0" w:after="0" w:afterAutospacing="0"/>
+        <w:textAlignment w:val="baseline"/>
+        <w:rPr>
+          <w:rFonts w:ascii="Arial" w:hAnsi="Arial" w:cs="Arial"/>
+          <w:color w:val="000000"/>
+          <w:sz w:val="22"/>
+          <w:szCs w:val="22"/>
+        </w:rPr>
+      </w:pPr>
+      <w:r>
+        <w:rPr>
+          <w:rFonts w:ascii="Arial" w:hAnsi="Arial" w:cs="Arial"/>
+          <w:color w:val="000000"/>
+          <w:sz w:val="22"/>
+          <w:szCs w:val="22"/>
+        </w:rPr>
+        <w:t>Collected opportunistically. For nestlings, collected poop from hands or sometimes ground if it didn’t get too dirty, scooping into tube. For adults, collected from defecation at time of capture on hand or clothing, or from paper bags that birds were stored in</w:t>
+      </w:r>
+    </w:p>
+    <w:p>
+      <w:pPr>
+        <w:pStyle w:val="NormalWeb"/>
+        <w:numPr>
+          <w:ilvl w:val="1"/>
+          <w:numId w:val="4"/>
+        </w:numPr>
+        <w:spacing w:before="0" w:beforeAutospacing="0" w:after="0" w:afterAutospacing="0"/>
+        <w:textAlignment w:val="baseline"/>
+        <w:rPr>
+          <w:rFonts w:ascii="Arial" w:hAnsi="Arial" w:cs="Arial"/>
+          <w:color w:val="000000"/>
+          <w:sz w:val="22"/>
+          <w:szCs w:val="22"/>
+        </w:rPr>
+      </w:pPr>
+      <w:r>
+        <w:rPr>
+          <w:rFonts w:ascii="Arial" w:hAnsi="Arial" w:cs="Arial"/>
+          <w:color w:val="000000"/>
+          <w:sz w:val="22"/>
+          <w:szCs w:val="22"/>
+        </w:rPr>
+        <w:t>Feces transferred to 1 mL tubes, stored on ice in field; transferred to -80 for permanent storage</w:t>
+      </w:r>
+    </w:p>
+    <w:p>
+      <w:pPr>
+        <w:pStyle w:val="NormalWeb"/>
+        <w:numPr>
+          <w:ilvl w:val="0"/>
+          <w:numId w:val="4"/>
+        </w:numPr>
+        <w:spacing w:before="0" w:beforeAutospacing="0" w:after="0" w:afterAutospacing="0"/>
+        <w:textAlignment w:val="baseline"/>
+        <w:rPr>
+          <w:rFonts w:ascii="Arial" w:hAnsi="Arial" w:cs="Arial"/>
+          <w:color w:val="000000"/>
+          <w:sz w:val="22"/>
+          <w:szCs w:val="22"/>
+        </w:rPr>
+      </w:pPr>
+      <w:r>
+        <w:rPr>
+          <w:rFonts w:ascii="Arial" w:hAnsi="Arial" w:cs="Arial"/>
+          <w:color w:val="000000"/>
+          <w:sz w:val="22"/>
+          <w:szCs w:val="22"/>
+        </w:rPr>
+        <w:t>Extraction: Qiagen Power Soil Kit, following manufacturer’s instructions</w:t>
+      </w:r>
+    </w:p>
+    <w:p>
+      <w:pPr>
+        <w:pStyle w:val="NormalWeb"/>
+        <w:numPr>
+          <w:ilvl w:val="0"/>
+          <w:numId w:val="4"/>
+        </w:numPr>
+        <w:spacing w:before="0" w:beforeAutospacing="0" w:after="0" w:afterAutospacing="0"/>
+        <w:textAlignment w:val="baseline"/>
+        <w:rPr>
+          <w:rFonts w:ascii="Arial" w:hAnsi="Arial" w:cs="Arial"/>
+          <w:color w:val="000000"/>
+          <w:sz w:val="22"/>
+          <w:szCs w:val="22"/>
+        </w:rPr>
+      </w:pPr>
+      <w:r>
+        <w:rPr>
+          <w:rFonts w:ascii="Arial" w:hAnsi="Arial" w:cs="Arial"/>
+          <w:color w:val="000000"/>
+          <w:sz w:val="22"/>
+          <w:szCs w:val="22"/>
+        </w:rPr>
+        <w:t>PCR: primers BF2/BR2, done in triplicate and pooled</w:t>
+      </w:r>
+    </w:p>
+    <w:p>
+      <w:pPr>
+        <w:pStyle w:val="NormalWeb"/>
+        <w:numPr>
+          <w:ilvl w:val="0"/>
+          <w:numId w:val="4"/>
+        </w:numPr>
+        <w:spacing w:before="0" w:beforeAutospacing="0" w:after="0" w:afterAutospacing="0"/>
+        <w:textAlignment w:val="baseline"/>
+        <w:rPr>
+          <w:rFonts w:ascii="Arial" w:hAnsi="Arial" w:cs="Arial"/>
+          <w:color w:val="000000"/>
+          <w:sz w:val="22"/>
+          <w:szCs w:val="22"/>
+        </w:rPr>
+      </w:pPr>
+      <w:r>
+        <w:rPr>
+          <w:rFonts w:ascii="Arial" w:hAnsi="Arial" w:cs="Arial"/>
+          <w:color w:val="000000"/>
+          <w:sz w:val="22"/>
+          <w:szCs w:val="22"/>
+        </w:rPr>
+        <w:t>Sequencing: Cornell Biotechnology Resource Center</w:t>
+      </w:r>
+    </w:p>
+    <w:p>
+      <w:pPr>
+        <w:pStyle w:val="NormalWeb"/>
+        <w:numPr>
+          <w:ilvl w:val="0"/>
+          <w:numId w:val="4"/>
+        </w:numPr>
+        <w:spacing w:before="0" w:beforeAutospacing="0" w:after="0" w:afterAutospacing="0"/>
+        <w:textAlignment w:val="baseline"/>
+        <w:rPr>
+          <w:rFonts w:ascii="Arial" w:hAnsi="Arial" w:cs="Arial"/>
+          <w:color w:val="000000"/>
+          <w:sz w:val="22"/>
+          <w:szCs w:val="22"/>
+        </w:rPr>
+      </w:pPr>
+      <w:r>
+        <w:rPr>
+          <w:rFonts w:ascii="Arial" w:hAnsi="Arial" w:cs="Arial"/>
+          <w:color w:val="000000"/>
+          <w:sz w:val="22"/>
+          <w:szCs w:val="22"/>
+        </w:rPr>
+        <w:t>Post-sequencing processing</w:t>
+      </w:r>
+    </w:p>
+    <w:p>
+      <w:pPr>
+        <w:spacing w:before="100" w:beforeAutospacing="1" w:after="100" w:afterAutospacing="1"/>
+        <w:outlineLvl w:val="0"/>
+        <w:rPr>
+          <w:rFonts w:ascii="Times" w:eastAsia="Times New Roman" w:hAnsi="Times" w:cs="Times New Roman"/>
+          <w:color w:val="000000"/>
+          <w:kern w:val="36"/>
+        </w:rPr>
+      </w:pPr>
+      <w:r>
+        <w:rPr>
+          <w:rFonts w:ascii="Times" w:eastAsia="Times New Roman" w:hAnsi="Times" w:cs="Times New Roman"/>
+          <w:b/>
+          <w:bCs/>
+          <w:color w:val="000000"/>
+          <w:kern w:val="36"/>
+        </w:rPr>
+        <w:t>Results</w:t>
+      </w:r>
+      <w:r>
+        <w:rPr>
+          <w:rFonts w:ascii="Times" w:eastAsia="Times New Roman" w:hAnsi="Times" w:cs="Times New Roman"/>
+          <w:color w:val="000000"/>
+          <w:kern w:val="36"/>
+        </w:rPr>
+        <w:t>:</w:t>
+      </w:r>
+    </w:p>
+    <w:p>
+      <w:pPr>
+        <w:spacing w:before="100" w:beforeAutospacing="1" w:after="100" w:afterAutospacing="1"/>
+        <w:outlineLvl w:val="0"/>
+        <w:rPr>
+          <w:rFonts w:ascii="Times" w:eastAsia="Times New Roman" w:hAnsi="Times" w:cs="Times New Roman"/>
+          <w:color w:val="000000"/>
+          <w:kern w:val="36"/>
+        </w:rPr>
+      </w:pPr>
+      <w:r>
+        <w:rPr>
+          <w:rFonts w:ascii="Times" w:eastAsia="Times New Roman" w:hAnsi="Times" w:cs="Times New Roman"/>
+          <w:b/>
+          <w:bCs/>
+          <w:color w:val="000000"/>
+          <w:kern w:val="36"/>
+        </w:rPr>
+        <w:t>Discussion</w:t>
+      </w:r>
+      <w:r>
+        <w:rPr>
+          <w:rFonts w:ascii="Times" w:eastAsia="Times New Roman" w:hAnsi="Times" w:cs="Times New Roman"/>
+          <w:color w:val="000000"/>
+          <w:kern w:val="36"/>
+        </w:rPr>
+        <w:t>:</w:t>
+      </w:r>
+    </w:p>
+    <w:p>
+      <w:pPr>
+        <w:spacing w:before="100" w:beforeAutospacing="1" w:after="100" w:afterAutospacing="1"/>
+        <w:outlineLvl w:val="0"/>
+        <w:rPr>
+          <w:rFonts w:ascii="Times" w:eastAsia="Times New Roman" w:hAnsi="Times" w:cs="Times New Roman"/>
+          <w:b/>
+          <w:bCs/>
+          <w:color w:val="000000"/>
+          <w:kern w:val="36"/>
+        </w:rPr>
+      </w:pPr>
+    </w:p>
+    <w:p>
+      <w:pPr>
+        <w:spacing w:before="100" w:beforeAutospacing="1" w:after="100" w:afterAutospacing="1"/>
+        <w:outlineLvl w:val="0"/>
+        <w:rPr>
+          <w:rFonts w:ascii="Times" w:eastAsia="Times New Roman" w:hAnsi="Times" w:cs="Times New Roman"/>
+          <w:b/>
+          <w:bCs/>
+          <w:color w:val="000000"/>
+          <w:kern w:val="36"/>
+        </w:rPr>
+      </w:pPr>
+    </w:p>
+    <w:p>
+      <w:pPr>
+        <w:spacing w:before="100" w:beforeAutospacing="1" w:after="100" w:afterAutospacing="1"/>
+        <w:outlineLvl w:val="0"/>
+        <w:rPr>
+          <w:rFonts w:ascii="Times" w:eastAsia="Times New Roman" w:hAnsi="Times" w:cs="Times New Roman"/>
+          <w:b/>
+          <w:bCs/>
+          <w:color w:val="000000"/>
+          <w:kern w:val="36"/>
+        </w:rPr>
+      </w:pPr>
+      <w:r>
+        <w:rPr>
+          <w:rFonts w:ascii="Times" w:eastAsia="Times New Roman" w:hAnsi="Times" w:cs="Times New Roman"/>
+          <w:b/>
+          <w:bCs/>
+          <w:color w:val="000000"/>
+          <w:kern w:val="36"/>
+        </w:rPr>
+        <w:t>Major questions for paper:</w:t>
+      </w:r>
+    </w:p>
+    <w:p>
+      <w:pPr>
+        <w:spacing w:before="100" w:beforeAutospacing="1" w:after="100" w:afterAutospacing="1"/>
+        <w:outlineLvl w:val="2"/>
+        <w:rPr>
+          <w:rFonts w:ascii="Times" w:eastAsia="Times New Roman" w:hAnsi="Times" w:cs="Times New Roman"/>
+          <w:b/>
+          <w:bCs/>
+          <w:color w:val="000000"/>
+          <w:u w:val="single"/>
+        </w:rPr>
+      </w:pPr>
+      <w:r>
+        <w:rPr>
+          <w:rFonts w:ascii="Times" w:eastAsia="Times New Roman" w:hAnsi="Times" w:cs="Times New Roman"/>
+          <w:b/>
+          <w:bCs/>
+          <w:color w:val="000000"/>
+          <w:u w:val="single"/>
+        </w:rPr>
+        <w:t>Question 1: What do tree swallows eat in Tompkins County, New York?</w:t>
+      </w:r>
+    </w:p>
+    <w:p>
+      <w:pPr>
+        <w:spacing w:before="100" w:beforeAutospacing="1" w:after="100" w:afterAutospacing="1"/>
+        <w:outlineLvl w:val="2"/>
+        <w:rPr>
+          <w:rFonts w:ascii="Times" w:eastAsia="Times New Roman" w:hAnsi="Times" w:cs="Times New Roman"/>
+          <w:b/>
+          <w:bCs/>
+          <w:color w:val="000000"/>
+        </w:rPr>
+      </w:pPr>
+      <w:r>
+        <w:rPr>
+          <w:rFonts w:ascii="Times" w:eastAsia="Times New Roman" w:hAnsi="Times" w:cs="Times New Roman"/>
+          <w:b/>
+          <w:bCs/>
+          <w:color w:val="000000"/>
+        </w:rPr>
+        <w:t>Question 1.5: Brood size</w:t>
+      </w:r>
+    </w:p>
+    <w:p>
+      <w:pPr>
+        <w:pStyle w:val="ListParagraph"/>
+        <w:numPr>
+          <w:ilvl w:val="0"/>
+          <w:numId w:val="2"/>
+        </w:numPr>
+        <w:spacing w:before="100" w:beforeAutospacing="1" w:after="100" w:afterAutospacing="1"/>
+        <w:outlineLvl w:val="2"/>
+        <w:rPr>
+          <w:rFonts w:ascii="Times" w:eastAsia="Times New Roman" w:hAnsi="Times" w:cs="Times New Roman"/>
+          <w:b/>
+          <w:bCs/>
+          <w:color w:val="000000"/>
+        </w:rPr>
+      </w:pPr>
+      <w:r>
+        <w:rPr>
+          <w:rFonts w:ascii="Times" w:eastAsia="Times New Roman" w:hAnsi="Times" w:cs="Times New Roman"/>
+          <w:color w:val="000000"/>
+        </w:rPr>
+        <w:t>Put in Question 2B and 2C models</w:t>
+      </w:r>
+    </w:p>
+    <w:p>
+      <w:pPr>
+        <w:spacing w:before="100" w:beforeAutospacing="1" w:after="100" w:afterAutospacing="1"/>
+        <w:outlineLvl w:val="2"/>
+        <w:rPr>
+          <w:rFonts w:ascii="Times" w:eastAsia="Times New Roman" w:hAnsi="Times" w:cs="Times New Roman"/>
+          <w:b/>
+          <w:bCs/>
+          <w:color w:val="000000"/>
+          <w:u w:val="single"/>
+        </w:rPr>
+      </w:pPr>
+      <w:r>
+        <w:rPr>
+          <w:rFonts w:ascii="Times" w:eastAsia="Times New Roman" w:hAnsi="Times" w:cs="Times New Roman"/>
+          <w:b/>
+          <w:bCs/>
+          <w:color w:val="000000"/>
+          <w:u w:val="single"/>
+        </w:rPr>
+        <w:t>Question 2: What predicts aquatic insect content in the diet?</w:t>
+      </w:r>
+    </w:p>
+    <w:p>
+      <w:pPr>
+        <w:spacing w:before="100" w:beforeAutospacing="1" w:after="100" w:afterAutospacing="1"/>
+        <w:outlineLvl w:val="3"/>
+        <w:rPr>
+          <w:rFonts w:ascii="Times" w:eastAsia="Times New Roman" w:hAnsi="Times" w:cs="Times New Roman"/>
+          <w:b/>
+          <w:bCs/>
+          <w:color w:val="000000"/>
+        </w:rPr>
+      </w:pPr>
+      <w:r>
+        <w:rPr>
+          <w:rFonts w:ascii="Times" w:eastAsia="Times New Roman" w:hAnsi="Times" w:cs="Times New Roman"/>
+          <w:b/>
+          <w:bCs/>
+          <w:color w:val="000000"/>
+        </w:rPr>
+        <w:t>Question A: Do age, site, or an interaction between the two predict aquatic insect content in diet?</w:t>
+      </w:r>
+    </w:p>
+    <w:p>
+      <w:pPr>
+        <w:spacing w:before="100" w:beforeAutospacing="1" w:after="100" w:afterAutospacing="1"/>
+        <w:rPr>
+          <w:rFonts w:ascii="Times" w:eastAsia="Times New Roman" w:hAnsi="Times" w:cs="Times New Roman"/>
+          <w:color w:val="000000"/>
+        </w:rPr>
+      </w:pPr>
+      <w:r>
+        <w:rPr>
+          <w:rFonts w:ascii="Times" w:eastAsia="Times New Roman" w:hAnsi="Times" w:cs="Times New Roman"/>
+          <w:color w:val="000000"/>
+        </w:rPr>
+        <w:t>Model: Beta Logistic Regression: (percent aquatic ~ age*site + treatment + (1|nestID))</w:t>
+      </w:r>
+    </w:p>
+    <w:p>
+      <w:pPr>
+        <w:spacing w:before="100" w:beforeAutospacing="1" w:after="100" w:afterAutospacing="1"/>
+        <w:rPr>
+          <w:rFonts w:ascii="Times" w:eastAsia="Times New Roman" w:hAnsi="Times" w:cs="Times New Roman"/>
+          <w:color w:val="000000"/>
+        </w:rPr>
+      </w:pPr>
+      <w:r>
+        <w:rPr>
+          <w:rFonts w:ascii="Times" w:eastAsia="Times New Roman" w:hAnsi="Times" w:cs="Times New Roman"/>
+          <w:color w:val="000000"/>
+        </w:rPr>
+        <w:t>Age question</w:t>
+      </w:r>
+    </w:p>
+    <w:p>
+      <w:pPr>
+        <w:pStyle w:val="ListParagraph"/>
+        <w:numPr>
+          <w:ilvl w:val="0"/>
+          <w:numId w:val="1"/>
+        </w:numPr>
+        <w:spacing w:before="100" w:beforeAutospacing="1" w:after="100" w:afterAutospacing="1"/>
+        <w:rPr>
+          <w:rFonts w:ascii="Times" w:eastAsia="Times New Roman" w:hAnsi="Times" w:cs="Times New Roman"/>
+          <w:color w:val="000000"/>
+          <w:highlight w:val="yellow"/>
+        </w:rPr>
+      </w:pPr>
+      <w:r>
+        <w:rPr>
+          <w:rFonts w:ascii="Times" w:eastAsia="Times New Roman" w:hAnsi="Times" w:cs="Times New Roman"/>
+          <w:color w:val="000000"/>
+          <w:highlight w:val="yellow"/>
+        </w:rPr>
+        <w:t>Age – nestling vs. adult</w:t>
+      </w:r>
+      <w:r>
+        <w:rPr>
+          <w:rFonts w:ascii="Times" w:eastAsia="Times New Roman" w:hAnsi="Times" w:cs="Times New Roman"/>
+          <w:color w:val="000000"/>
+          <w:highlight w:val="yellow"/>
+        </w:rPr>
+        <w:t xml:space="preserve"> – this is fine because there are no consistent differences</w:t>
+      </w:r>
+    </w:p>
+    <w:p>
+      <w:pPr>
+        <w:pStyle w:val="ListParagraph"/>
+        <w:numPr>
+          <w:ilvl w:val="0"/>
+          <w:numId w:val="1"/>
+        </w:numPr>
+        <w:spacing w:before="100" w:beforeAutospacing="1" w:after="100" w:afterAutospacing="1"/>
+        <w:rPr>
+          <w:rFonts w:ascii="Times" w:eastAsia="Times New Roman" w:hAnsi="Times" w:cs="Times New Roman"/>
+          <w:color w:val="000000"/>
+          <w:highlight w:val="yellow"/>
+        </w:rPr>
+      </w:pPr>
+      <w:r>
+        <w:rPr>
+          <w:rFonts w:ascii="Times" w:eastAsia="Times New Roman" w:hAnsi="Times" w:cs="Times New Roman"/>
+          <w:color w:val="000000"/>
+          <w:highlight w:val="yellow"/>
+        </w:rPr>
+        <w:t>Only use provisioning samples</w:t>
+      </w:r>
+    </w:p>
+    <w:p>
+      <w:pPr>
+        <w:spacing w:before="100" w:beforeAutospacing="1" w:after="100" w:afterAutospacing="1"/>
+        <w:outlineLvl w:val="3"/>
+        <w:rPr>
+          <w:rFonts w:ascii="Times" w:eastAsia="Times New Roman" w:hAnsi="Times" w:cs="Times New Roman"/>
+          <w:b/>
+          <w:bCs/>
+          <w:color w:val="000000"/>
+        </w:rPr>
+      </w:pPr>
+      <w:r>
+        <w:rPr>
+          <w:rFonts w:ascii="Times" w:eastAsia="Times New Roman" w:hAnsi="Times" w:cs="Times New Roman"/>
+          <w:b/>
+          <w:bCs/>
+          <w:color w:val="000000"/>
+        </w:rPr>
+        <w:t>Question B: Does a mother’s CORT, mass, and/or wing predict the percent aquatic in the diet of her nestlings?</w:t>
+      </w:r>
+    </w:p>
+    <w:p>
+      <w:pPr>
+        <w:spacing w:before="100" w:beforeAutospacing="1" w:after="100" w:afterAutospacing="1"/>
+        <w:outlineLvl w:val="3"/>
+        <w:rPr>
+          <w:rFonts w:ascii="Times" w:eastAsia="Times New Roman" w:hAnsi="Times" w:cs="Times New Roman"/>
+          <w:color w:val="000000"/>
+        </w:rPr>
+      </w:pPr>
+      <w:r>
+        <w:rPr>
+          <w:rFonts w:ascii="Times" w:eastAsia="Times New Roman" w:hAnsi="Times" w:cs="Times New Roman"/>
+          <w:color w:val="000000"/>
+          <w:highlight w:val="yellow"/>
+        </w:rPr>
+        <w:lastRenderedPageBreak/>
+        <w:t>Include all available mom samples</w:t>
+      </w:r>
+    </w:p>
+    <w:p>
+      <w:pPr>
+        <w:spacing w:before="100" w:beforeAutospacing="1" w:after="100" w:afterAutospacing="1"/>
+        <w:rPr>
+          <w:rFonts w:ascii="Times" w:eastAsia="Times New Roman" w:hAnsi="Times" w:cs="Times New Roman"/>
+          <w:color w:val="000000"/>
+        </w:rPr>
+      </w:pPr>
+      <w:r>
+        <w:rPr>
+          <w:rFonts w:ascii="Times" w:eastAsia="Times New Roman" w:hAnsi="Times" w:cs="Times New Roman"/>
+          <w:color w:val="000000"/>
+        </w:rPr>
+        <w:t>Model: Beta Logistic Regression: (percent aquatic in individual nestling diet ~ mom’s CORT + mom’s mass + mom’s wing + site + 1|nestID)</w:t>
+      </w:r>
+    </w:p>
+    <w:p>
+      <w:pPr>
+        <w:spacing w:before="100" w:beforeAutospacing="1" w:after="100" w:afterAutospacing="1"/>
+        <w:rPr>
+          <w:rFonts w:ascii="Times" w:eastAsia="Times New Roman" w:hAnsi="Times" w:cs="Times New Roman"/>
+          <w:color w:val="000000"/>
+        </w:rPr>
+      </w:pPr>
+      <w:r>
+        <w:rPr>
+          <w:rFonts w:ascii="Times" w:eastAsia="Times New Roman" w:hAnsi="Times" w:cs="Times New Roman"/>
+          <w:color w:val="000000"/>
+        </w:rPr>
+        <w:t>Model selection:</w:t>
+      </w:r>
+    </w:p>
+    <w:p>
+      <w:pPr>
+        <w:pStyle w:val="ListParagraph"/>
+        <w:numPr>
+          <w:ilvl w:val="0"/>
+          <w:numId w:val="1"/>
+        </w:numPr>
+        <w:spacing w:before="100" w:beforeAutospacing="1" w:after="100" w:afterAutospacing="1"/>
+        <w:rPr>
+          <w:rFonts w:ascii="Times" w:eastAsia="Times New Roman" w:hAnsi="Times" w:cs="Times New Roman"/>
+          <w:color w:val="000000"/>
+        </w:rPr>
+      </w:pPr>
+      <w:r>
+        <w:rPr>
+          <w:rFonts w:ascii="Times" w:eastAsia="Times New Roman" w:hAnsi="Times" w:cs="Times New Roman"/>
+          <w:color w:val="000000"/>
+        </w:rPr>
+        <w:t>CORT</w:t>
+      </w:r>
+    </w:p>
+    <w:p>
+      <w:pPr>
+        <w:pStyle w:val="ListParagraph"/>
+        <w:numPr>
+          <w:ilvl w:val="0"/>
+          <w:numId w:val="1"/>
+        </w:numPr>
+        <w:spacing w:before="100" w:beforeAutospacing="1" w:after="100" w:afterAutospacing="1"/>
+        <w:rPr>
+          <w:rFonts w:ascii="Times" w:eastAsia="Times New Roman" w:hAnsi="Times" w:cs="Times New Roman"/>
+          <w:color w:val="000000"/>
+        </w:rPr>
+      </w:pPr>
+      <w:r>
+        <w:rPr>
+          <w:rFonts w:ascii="Times" w:eastAsia="Times New Roman" w:hAnsi="Times" w:cs="Times New Roman"/>
+          <w:color w:val="000000"/>
+        </w:rPr>
+        <w:t>Mass</w:t>
+      </w:r>
+    </w:p>
+    <w:p>
+      <w:pPr>
+        <w:pStyle w:val="ListParagraph"/>
+        <w:numPr>
+          <w:ilvl w:val="0"/>
+          <w:numId w:val="1"/>
+        </w:numPr>
+        <w:spacing w:before="100" w:beforeAutospacing="1" w:after="100" w:afterAutospacing="1"/>
+        <w:rPr>
+          <w:rFonts w:ascii="Times" w:eastAsia="Times New Roman" w:hAnsi="Times" w:cs="Times New Roman"/>
+          <w:color w:val="000000"/>
+        </w:rPr>
+      </w:pPr>
+      <w:r>
+        <w:rPr>
+          <w:rFonts w:ascii="Times" w:eastAsia="Times New Roman" w:hAnsi="Times" w:cs="Times New Roman"/>
+          <w:color w:val="000000"/>
+        </w:rPr>
+        <w:t>Wing</w:t>
+      </w:r>
+    </w:p>
+    <w:p>
+      <w:pPr>
+        <w:pStyle w:val="ListParagraph"/>
+        <w:numPr>
+          <w:ilvl w:val="0"/>
+          <w:numId w:val="1"/>
+        </w:numPr>
+        <w:spacing w:before="100" w:beforeAutospacing="1" w:after="100" w:afterAutospacing="1"/>
+        <w:rPr>
+          <w:rFonts w:ascii="Times" w:eastAsia="Times New Roman" w:hAnsi="Times" w:cs="Times New Roman"/>
+          <w:color w:val="000000"/>
+        </w:rPr>
+      </w:pPr>
+      <w:r>
+        <w:rPr>
+          <w:rFonts w:ascii="Times" w:eastAsia="Times New Roman" w:hAnsi="Times" w:cs="Times New Roman"/>
+          <w:color w:val="000000"/>
+        </w:rPr>
+        <w:t>Brood size?</w:t>
+      </w:r>
+    </w:p>
+    <w:p>
+      <w:pPr>
+        <w:pStyle w:val="ListParagraph"/>
+        <w:numPr>
+          <w:ilvl w:val="0"/>
+          <w:numId w:val="1"/>
+        </w:numPr>
+        <w:spacing w:before="100" w:beforeAutospacing="1" w:after="100" w:afterAutospacing="1"/>
+        <w:rPr>
+          <w:rFonts w:ascii="Times" w:eastAsia="Times New Roman" w:hAnsi="Times" w:cs="Times New Roman"/>
+          <w:color w:val="000000"/>
+        </w:rPr>
+      </w:pPr>
+      <w:r>
+        <w:rPr>
+          <w:rFonts w:ascii="Times" w:eastAsia="Times New Roman" w:hAnsi="Times" w:cs="Times New Roman"/>
+          <w:color w:val="000000"/>
+        </w:rPr>
+        <w:t>All models: site + 1|nestID</w:t>
+      </w:r>
+    </w:p>
+    <w:p>
+      <w:pPr>
+        <w:pStyle w:val="ListParagraph"/>
+        <w:numPr>
+          <w:ilvl w:val="1"/>
+          <w:numId w:val="1"/>
+        </w:numPr>
+        <w:spacing w:before="100" w:beforeAutospacing="1" w:after="100" w:afterAutospacing="1"/>
+        <w:rPr>
+          <w:rFonts w:ascii="Times" w:eastAsia="Times New Roman" w:hAnsi="Times" w:cs="Times New Roman"/>
+          <w:color w:val="000000"/>
+        </w:rPr>
+      </w:pPr>
+      <w:r>
+        <w:rPr>
+          <w:rFonts w:ascii="Times" w:eastAsia="Times New Roman" w:hAnsi="Times" w:cs="Times New Roman"/>
+          <w:color w:val="000000"/>
+        </w:rPr>
+        <w:t>For each of models, include an interaction with site and no interaction with site</w:t>
+      </w:r>
+    </w:p>
+    <w:p>
+      <w:pPr>
+        <w:spacing w:before="100" w:beforeAutospacing="1" w:after="100" w:afterAutospacing="1"/>
+        <w:rPr>
+          <w:rFonts w:ascii="Times" w:eastAsia="Times New Roman" w:hAnsi="Times" w:cs="Times New Roman"/>
+          <w:color w:val="000000"/>
+        </w:rPr>
+      </w:pPr>
+      <w:r>
+        <w:rPr>
+          <w:rFonts w:ascii="Times" w:eastAsia="Times New Roman" w:hAnsi="Times" w:cs="Times New Roman"/>
+          <w:color w:val="000000"/>
+        </w:rPr>
+        <w:t xml:space="preserve">I’ve made a lot of figures </w:t>
+      </w:r>
+      <w:proofErr w:type="gramStart"/>
+      <w:r>
+        <w:rPr>
+          <w:rFonts w:ascii="Times" w:eastAsia="Times New Roman" w:hAnsi="Times" w:cs="Times New Roman"/>
+          <w:color w:val="000000"/>
+        </w:rPr>
+        <w:t>here</w:t>
+      </w:r>
+      <w:proofErr w:type="gramEnd"/>
+      <w:r>
+        <w:rPr>
+          <w:rFonts w:ascii="Times" w:eastAsia="Times New Roman" w:hAnsi="Times" w:cs="Times New Roman"/>
+          <w:color w:val="000000"/>
+        </w:rPr>
+        <w:t xml:space="preserve"> but nothing seems to show a clear relationship with nestling diet except perhaps experimental treatment and site.</w:t>
+      </w:r>
+    </w:p>
+    <w:p>
+      <w:pPr>
+        <w:spacing w:before="100" w:beforeAutospacing="1" w:after="100" w:afterAutospacing="1"/>
+        <w:rPr>
+          <w:rFonts w:ascii="Times" w:eastAsia="Times New Roman" w:hAnsi="Times" w:cs="Times New Roman"/>
+          <w:color w:val="000000"/>
+        </w:rPr>
+      </w:pPr>
+      <w:r>
+        <w:rPr>
+          <w:rFonts w:ascii="Times" w:eastAsia="Times New Roman" w:hAnsi="Times" w:cs="Times New Roman"/>
+          <w:color w:val="000000"/>
+        </w:rPr>
+        <w:t>This figure is made just with nestling day 12 samples. Also, note that this figure looks a little different than the boxplots in Question 2A because this only includes nestlings for which there are also adult samples. I need to go back and change the code so that this section of analyses also includes female information for females that do not also have fecal samples.</w:t>
+      </w:r>
+    </w:p>
+    <w:p>
+      <w:pPr>
+        <w:spacing w:before="100" w:beforeAutospacing="1" w:after="100" w:afterAutospacing="1"/>
+        <w:outlineLvl w:val="3"/>
+        <w:rPr>
+          <w:rFonts w:ascii="Times" w:eastAsia="Times New Roman" w:hAnsi="Times" w:cs="Times New Roman"/>
+          <w:b/>
+          <w:bCs/>
+          <w:color w:val="000000"/>
+        </w:rPr>
+      </w:pPr>
+      <w:r>
+        <w:rPr>
+          <w:rFonts w:ascii="Times" w:eastAsia="Times New Roman" w:hAnsi="Times" w:cs="Times New Roman"/>
+          <w:b/>
+          <w:bCs/>
+          <w:color w:val="000000"/>
+        </w:rPr>
+        <w:t>Question C: Does a female’s CORT, mass, and/or wing predict the percent aquatic in her diet?</w:t>
+      </w:r>
+    </w:p>
+    <w:p>
+      <w:pPr>
+        <w:spacing w:before="100" w:beforeAutospacing="1" w:after="100" w:afterAutospacing="1"/>
+        <w:outlineLvl w:val="3"/>
+        <w:rPr>
+          <w:rFonts w:ascii="Times" w:eastAsia="Times New Roman" w:hAnsi="Times" w:cs="Times New Roman"/>
+          <w:color w:val="000000"/>
+        </w:rPr>
+      </w:pPr>
+      <w:r>
+        <w:rPr>
+          <w:rFonts w:ascii="Times" w:eastAsia="Times New Roman" w:hAnsi="Times" w:cs="Times New Roman"/>
+          <w:color w:val="000000"/>
+        </w:rPr>
+        <w:t>Include samples from incubation and provisioning.</w:t>
+      </w:r>
+    </w:p>
+    <w:p>
+      <w:pPr>
+        <w:pStyle w:val="ListParagraph"/>
+        <w:numPr>
+          <w:ilvl w:val="0"/>
+          <w:numId w:val="1"/>
+        </w:numPr>
+        <w:spacing w:before="100" w:beforeAutospacing="1" w:after="100" w:afterAutospacing="1"/>
+        <w:outlineLvl w:val="3"/>
+        <w:rPr>
+          <w:rFonts w:ascii="Times" w:eastAsia="Times New Roman" w:hAnsi="Times" w:cs="Times New Roman"/>
+          <w:color w:val="000000"/>
+        </w:rPr>
+      </w:pPr>
+      <w:r>
+        <w:rPr>
+          <w:rFonts w:ascii="Times" w:eastAsia="Times New Roman" w:hAnsi="Times" w:cs="Times New Roman"/>
+          <w:color w:val="000000"/>
+        </w:rPr>
+        <w:t>Look at figure with percent aquatic</w:t>
+      </w:r>
+    </w:p>
+    <w:p>
+      <w:pPr>
+        <w:pStyle w:val="ListParagraph"/>
+        <w:numPr>
+          <w:ilvl w:val="0"/>
+          <w:numId w:val="1"/>
+        </w:numPr>
+        <w:spacing w:before="100" w:beforeAutospacing="1" w:after="100" w:afterAutospacing="1"/>
+        <w:outlineLvl w:val="3"/>
+        <w:rPr>
+          <w:rFonts w:ascii="Times" w:eastAsia="Times New Roman" w:hAnsi="Times" w:cs="Times New Roman"/>
+          <w:color w:val="000000"/>
+        </w:rPr>
+      </w:pPr>
+      <w:r>
+        <w:rPr>
+          <w:rFonts w:ascii="Times" w:eastAsia="Times New Roman" w:hAnsi="Times" w:cs="Times New Roman"/>
+          <w:color w:val="000000"/>
+        </w:rPr>
+        <w:t>Don’t worry about interaction with stage – don’t include stage in models</w:t>
+      </w:r>
+    </w:p>
+    <w:p>
+      <w:pPr>
+        <w:pStyle w:val="ListParagraph"/>
+        <w:numPr>
+          <w:ilvl w:val="0"/>
+          <w:numId w:val="1"/>
+        </w:numPr>
+        <w:spacing w:before="100" w:beforeAutospacing="1" w:after="100" w:afterAutospacing="1"/>
+        <w:outlineLvl w:val="3"/>
+        <w:rPr>
+          <w:rFonts w:ascii="Times" w:eastAsia="Times New Roman" w:hAnsi="Times" w:cs="Times New Roman"/>
+          <w:color w:val="000000"/>
+        </w:rPr>
+      </w:pPr>
+      <w:r>
+        <w:rPr>
+          <w:rFonts w:ascii="Times" w:eastAsia="Times New Roman" w:hAnsi="Times" w:cs="Times New Roman"/>
+          <w:color w:val="000000"/>
+        </w:rPr>
+        <w:t>Include treatment as covariate</w:t>
+      </w:r>
+    </w:p>
+    <w:p>
+      <w:pPr>
+        <w:spacing w:before="100" w:beforeAutospacing="1" w:after="100" w:afterAutospacing="1"/>
+        <w:rPr>
+          <w:rFonts w:ascii="Times" w:eastAsia="Times New Roman" w:hAnsi="Times" w:cs="Times New Roman"/>
+          <w:color w:val="000000"/>
+        </w:rPr>
+      </w:pPr>
+      <w:r>
+        <w:rPr>
+          <w:rFonts w:ascii="Times" w:eastAsia="Times New Roman" w:hAnsi="Times" w:cs="Times New Roman"/>
+          <w:color w:val="000000"/>
+        </w:rPr>
+        <w:t>Model selection:</w:t>
+      </w:r>
+    </w:p>
+    <w:p>
+      <w:pPr>
+        <w:pStyle w:val="ListParagraph"/>
+        <w:numPr>
+          <w:ilvl w:val="0"/>
+          <w:numId w:val="1"/>
+        </w:numPr>
+        <w:spacing w:before="100" w:beforeAutospacing="1" w:after="100" w:afterAutospacing="1"/>
+        <w:rPr>
+          <w:rFonts w:ascii="Times" w:eastAsia="Times New Roman" w:hAnsi="Times" w:cs="Times New Roman"/>
+          <w:color w:val="000000"/>
+        </w:rPr>
+      </w:pPr>
+      <w:r>
+        <w:rPr>
+          <w:rFonts w:ascii="Times" w:eastAsia="Times New Roman" w:hAnsi="Times" w:cs="Times New Roman"/>
+          <w:color w:val="000000"/>
+        </w:rPr>
+        <w:t>CORT</w:t>
+      </w:r>
+    </w:p>
+    <w:p>
+      <w:pPr>
+        <w:pStyle w:val="ListParagraph"/>
+        <w:numPr>
+          <w:ilvl w:val="0"/>
+          <w:numId w:val="1"/>
+        </w:numPr>
+        <w:spacing w:before="100" w:beforeAutospacing="1" w:after="100" w:afterAutospacing="1"/>
+        <w:rPr>
+          <w:rFonts w:ascii="Times" w:eastAsia="Times New Roman" w:hAnsi="Times" w:cs="Times New Roman"/>
+          <w:color w:val="000000"/>
+        </w:rPr>
+      </w:pPr>
+      <w:r>
+        <w:rPr>
+          <w:rFonts w:ascii="Times" w:eastAsia="Times New Roman" w:hAnsi="Times" w:cs="Times New Roman"/>
+          <w:color w:val="000000"/>
+        </w:rPr>
+        <w:t>Mass (capture x mass interaction)</w:t>
+      </w:r>
+    </w:p>
+    <w:p>
+      <w:pPr>
+        <w:pStyle w:val="ListParagraph"/>
+        <w:numPr>
+          <w:ilvl w:val="0"/>
+          <w:numId w:val="1"/>
+        </w:numPr>
+        <w:spacing w:before="100" w:beforeAutospacing="1" w:after="100" w:afterAutospacing="1"/>
+        <w:rPr>
+          <w:rFonts w:ascii="Times" w:eastAsia="Times New Roman" w:hAnsi="Times" w:cs="Times New Roman"/>
+          <w:color w:val="000000"/>
+        </w:rPr>
+      </w:pPr>
+      <w:r>
+        <w:rPr>
+          <w:rFonts w:ascii="Times" w:eastAsia="Times New Roman" w:hAnsi="Times" w:cs="Times New Roman"/>
+          <w:color w:val="000000"/>
+        </w:rPr>
+        <w:t>Wing</w:t>
+      </w:r>
+    </w:p>
+    <w:p>
+      <w:pPr>
+        <w:pStyle w:val="ListParagraph"/>
+        <w:numPr>
+          <w:ilvl w:val="0"/>
+          <w:numId w:val="1"/>
+        </w:numPr>
+        <w:spacing w:before="100" w:beforeAutospacing="1" w:after="100" w:afterAutospacing="1"/>
+        <w:rPr>
+          <w:rFonts w:ascii="Times" w:eastAsia="Times New Roman" w:hAnsi="Times" w:cs="Times New Roman"/>
+          <w:color w:val="000000"/>
+        </w:rPr>
+      </w:pPr>
+      <w:r>
+        <w:rPr>
+          <w:rFonts w:ascii="Times" w:eastAsia="Times New Roman" w:hAnsi="Times" w:cs="Times New Roman"/>
+          <w:color w:val="000000"/>
+        </w:rPr>
+        <w:t>Brood size?</w:t>
+      </w:r>
+    </w:p>
+    <w:p>
+      <w:pPr>
+        <w:pStyle w:val="ListParagraph"/>
+        <w:numPr>
+          <w:ilvl w:val="0"/>
+          <w:numId w:val="1"/>
+        </w:numPr>
+        <w:spacing w:before="100" w:beforeAutospacing="1" w:after="100" w:afterAutospacing="1"/>
+        <w:rPr>
+          <w:rFonts w:ascii="Times" w:eastAsia="Times New Roman" w:hAnsi="Times" w:cs="Times New Roman"/>
+          <w:color w:val="000000"/>
+        </w:rPr>
+      </w:pPr>
+      <w:r>
+        <w:rPr>
+          <w:rFonts w:ascii="Times" w:eastAsia="Times New Roman" w:hAnsi="Times" w:cs="Times New Roman"/>
+          <w:color w:val="000000"/>
+        </w:rPr>
+        <w:t>All models: site + 1|nestID</w:t>
+      </w:r>
+    </w:p>
+    <w:p>
+      <w:pPr>
+        <w:pStyle w:val="ListParagraph"/>
+        <w:numPr>
+          <w:ilvl w:val="1"/>
+          <w:numId w:val="1"/>
+        </w:numPr>
+        <w:spacing w:before="100" w:beforeAutospacing="1" w:after="100" w:afterAutospacing="1"/>
+        <w:rPr>
+          <w:rFonts w:ascii="Times" w:eastAsia="Times New Roman" w:hAnsi="Times" w:cs="Times New Roman"/>
+          <w:color w:val="000000"/>
+        </w:rPr>
+      </w:pPr>
+      <w:r>
+        <w:rPr>
+          <w:rFonts w:ascii="Times" w:eastAsia="Times New Roman" w:hAnsi="Times" w:cs="Times New Roman"/>
+          <w:color w:val="000000"/>
+        </w:rPr>
+        <w:t>For each of models, include an interaction with site and no interaction with site</w:t>
+      </w:r>
+    </w:p>
+    <w:p>
+      <w:pPr>
+        <w:spacing w:before="100" w:beforeAutospacing="1" w:after="100" w:afterAutospacing="1"/>
+        <w:rPr>
+          <w:rFonts w:ascii="Times" w:eastAsia="Times New Roman" w:hAnsi="Times" w:cs="Times New Roman"/>
+          <w:color w:val="000000"/>
+        </w:rPr>
+      </w:pPr>
+      <w:r>
+        <w:rPr>
+          <w:rFonts w:ascii="Times" w:eastAsia="Times New Roman" w:hAnsi="Times" w:cs="Times New Roman"/>
+          <w:color w:val="000000"/>
+        </w:rPr>
+        <w:t>Model: Beta Logistic Regression: (percent aquatic ~ CORT + mass + site)</w:t>
+      </w:r>
+    </w:p>
+    <w:p>
+      <w:pPr>
+        <w:spacing w:before="100" w:beforeAutospacing="1" w:after="100" w:afterAutospacing="1"/>
+        <w:rPr>
+          <w:rFonts w:ascii="Times" w:eastAsia="Times New Roman" w:hAnsi="Times" w:cs="Times New Roman"/>
+          <w:color w:val="000000"/>
+        </w:rPr>
+      </w:pPr>
+      <w:r>
+        <w:rPr>
+          <w:rFonts w:ascii="Times" w:eastAsia="Times New Roman" w:hAnsi="Times" w:cs="Times New Roman"/>
+          <w:color w:val="000000"/>
+        </w:rPr>
+        <w:t>Like Question 2B, only experimental treatment and site seems to show any sort of relationship with diet.</w:t>
+      </w:r>
+    </w:p>
+    <w:p>
+      <w:pPr>
+        <w:spacing w:before="100" w:beforeAutospacing="1" w:after="100" w:afterAutospacing="1"/>
+        <w:rPr>
+          <w:rFonts w:ascii="Times" w:eastAsia="Times New Roman" w:hAnsi="Times" w:cs="Times New Roman"/>
+          <w:color w:val="000000"/>
+        </w:rPr>
+      </w:pPr>
+      <w:r>
+        <w:rPr>
+          <w:rFonts w:ascii="Times" w:eastAsia="Times New Roman" w:hAnsi="Times" w:cs="Times New Roman"/>
+          <w:color w:val="000000"/>
+        </w:rPr>
+        <w:t>Note that here, we’re only looking at third female captures (</w:t>
+      </w:r>
+      <w:proofErr w:type="gramStart"/>
+      <w:r>
+        <w:rPr>
+          <w:rFonts w:ascii="Times" w:eastAsia="Times New Roman" w:hAnsi="Times" w:cs="Times New Roman"/>
+          <w:color w:val="000000"/>
+        </w:rPr>
+        <w:t>i.e.</w:t>
+      </w:r>
+      <w:proofErr w:type="gramEnd"/>
+      <w:r>
+        <w:rPr>
+          <w:rFonts w:ascii="Times" w:eastAsia="Times New Roman" w:hAnsi="Times" w:cs="Times New Roman"/>
+          <w:color w:val="000000"/>
+        </w:rPr>
+        <w:t> captures during provisioning)</w:t>
+      </w:r>
+    </w:p>
+    <w:p>
+      <w:pPr>
+        <w:spacing w:before="100" w:beforeAutospacing="1" w:after="100" w:afterAutospacing="1"/>
+        <w:outlineLvl w:val="2"/>
+        <w:rPr>
+          <w:rFonts w:ascii="Times" w:eastAsia="Times New Roman" w:hAnsi="Times" w:cs="Times New Roman"/>
+          <w:b/>
+          <w:bCs/>
+          <w:color w:val="000000"/>
+          <w:u w:val="single"/>
+        </w:rPr>
+      </w:pPr>
+      <w:r>
+        <w:rPr>
+          <w:rFonts w:ascii="Times" w:eastAsia="Times New Roman" w:hAnsi="Times" w:cs="Times New Roman"/>
+          <w:b/>
+          <w:bCs/>
+          <w:color w:val="000000"/>
+          <w:u w:val="single"/>
+        </w:rPr>
+        <w:lastRenderedPageBreak/>
+        <w:t>Question 3: Does aquatic insect content affect nestling morphology?</w:t>
+      </w:r>
+    </w:p>
+    <w:p>
+      <w:pPr>
+        <w:spacing w:before="100" w:beforeAutospacing="1" w:after="100" w:afterAutospacing="1"/>
+        <w:rPr>
+          <w:rFonts w:ascii="Times" w:eastAsia="Times New Roman" w:hAnsi="Times" w:cs="Times New Roman"/>
+          <w:color w:val="000000"/>
+        </w:rPr>
+      </w:pPr>
+      <w:r>
+        <w:rPr>
+          <w:rFonts w:ascii="Times" w:eastAsia="Times New Roman" w:hAnsi="Times" w:cs="Times New Roman"/>
+          <w:color w:val="000000"/>
+        </w:rPr>
+        <w:t>Model: Linear?? (body mass ~ percent aquatic*site + (1|nestID))</w:t>
+      </w:r>
+    </w:p>
+    <w:p>
+      <w:pPr>
+        <w:spacing w:before="100" w:beforeAutospacing="1" w:after="100" w:afterAutospacing="1"/>
+        <w:rPr>
+          <w:rFonts w:ascii="Times" w:eastAsia="Times New Roman" w:hAnsi="Times" w:cs="Times New Roman"/>
+          <w:color w:val="000000"/>
+        </w:rPr>
+      </w:pPr>
+      <w:r>
+        <w:rPr>
+          <w:rFonts w:ascii="Times" w:eastAsia="Times New Roman" w:hAnsi="Times" w:cs="Times New Roman"/>
+          <w:color w:val="000000"/>
+        </w:rPr>
+        <w:t>Differences between mass at sites</w:t>
+      </w:r>
+    </w:p>
+    <w:p>
+      <w:pPr>
+        <w:pStyle w:val="ListParagraph"/>
+        <w:numPr>
+          <w:ilvl w:val="0"/>
+          <w:numId w:val="1"/>
+        </w:numPr>
+        <w:spacing w:before="100" w:beforeAutospacing="1" w:after="100" w:afterAutospacing="1"/>
+        <w:rPr>
+          <w:rFonts w:ascii="Times" w:eastAsia="Times New Roman" w:hAnsi="Times" w:cs="Times New Roman"/>
+          <w:color w:val="000000"/>
+        </w:rPr>
+      </w:pPr>
+    </w:p>
+    <w:p>
+      <w:pPr>
+        <w:spacing w:before="100" w:beforeAutospacing="1" w:after="100" w:afterAutospacing="1"/>
+        <w:rPr>
+          <w:rFonts w:ascii="Times" w:eastAsia="Times New Roman" w:hAnsi="Times" w:cs="Times New Roman"/>
+          <w:color w:val="000000"/>
+        </w:rPr>
+      </w:pPr>
+      <w:r>
+        <w:rPr>
+          <w:rFonts w:ascii="Times" w:eastAsia="Times New Roman" w:hAnsi="Times" w:cs="Times New Roman"/>
+          <w:color w:val="000000"/>
+        </w:rPr>
+        <w:t>Day 15 – Day 12</w:t>
+      </w:r>
+    </w:p>
+    <w:p>
+      <w:pPr>
+        <w:pStyle w:val="ListParagraph"/>
+        <w:numPr>
+          <w:ilvl w:val="0"/>
+          <w:numId w:val="1"/>
+        </w:numPr>
+        <w:spacing w:before="100" w:beforeAutospacing="1" w:after="100" w:afterAutospacing="1"/>
+        <w:rPr>
+          <w:rFonts w:ascii="Times" w:eastAsia="Times New Roman" w:hAnsi="Times" w:cs="Times New Roman"/>
+          <w:color w:val="000000"/>
+        </w:rPr>
+      </w:pPr>
+      <w:r>
+        <w:rPr>
+          <w:rFonts w:ascii="Times" w:eastAsia="Times New Roman" w:hAnsi="Times" w:cs="Times New Roman"/>
+          <w:color w:val="000000"/>
+        </w:rPr>
+        <w:t>Do absolute mass gained</w:t>
+      </w:r>
+    </w:p>
+    <w:p>
+      <w:pPr>
+        <w:pStyle w:val="ListParagraph"/>
+        <w:numPr>
+          <w:ilvl w:val="0"/>
+          <w:numId w:val="1"/>
+        </w:numPr>
+        <w:spacing w:before="100" w:beforeAutospacing="1" w:after="100" w:afterAutospacing="1"/>
+        <w:rPr>
+          <w:rFonts w:ascii="Times" w:eastAsia="Times New Roman" w:hAnsi="Times" w:cs="Times New Roman"/>
+          <w:color w:val="000000"/>
+        </w:rPr>
+      </w:pPr>
+    </w:p>
+    <w:p/>
     <w:p/>
     <w:sectPr>
       <w:pgSz w:w="12240" w:h="15840"/>
@@ -11,6 +1234,413 @@
     </w:sectPr>
   </w:body>
 </w:document>
+</file>
+
+<file path=word/numbering.xml><?xml version="1.0" encoding="utf-8"?>
+<w:numbering xmlns:wpc="http://schemas.microsoft.com/office/word/2010/wordprocessingCanvas" xmlns:cx="http://schemas.microsoft.com/office/drawing/2014/chartex" xmlns:cx1="http://schemas.microsoft.com/office/drawing/2015/9/8/chartex" xmlns:cx2="http://schemas.microsoft.com/office/drawing/2015/10/21/chartex" xmlns:cx3="http://schemas.microsoft.com/office/drawing/2016/5/9/chartex" xmlns:cx4="http://schemas.microsoft.com/office/drawing/2016/5/10/chartex" xmlns:cx5="http://schemas.microsoft.com/office/drawing/2016/5/11/chartex" xmlns:cx6="http://schemas.microsoft.com/office/drawing/2016/5/12/chartex" xmlns:cx7="http://schemas.microsoft.com/office/drawing/2016/5/13/chartex" xmlns:cx8="http://schemas.microsoft.com/office/drawing/2016/5/14/chartex" xmlns:mc="http://schemas.openxmlformats.org/markup-compatibility/2006" xmlns:aink="http://schemas.microsoft.com/office/drawing/2016/ink" xmlns:am3d="http://schemas.microsoft.com/office/drawing/2017/model3d" xmlns:o="urn:schemas-microsoft-com:office:office" xmlns:r="http://schemas.openxmlformats.org/officeDocument/2006/relationships" xmlns:m="http://schemas.openxmlformats.org/officeDocument/2006/math" xmlns:v="urn:schemas-microsoft-com:vml" xmlns:wp14="http://schemas.microsoft.com/office/word/2010/wordprocessingDrawing" xmlns:wp="http://schemas.openxmlformats.org/drawingml/2006/wordprocessingDrawing" xmlns:w10="urn:schemas-microsoft-com:office:word" xmlns:w="http://schemas.openxmlformats.org/wordprocessingml/2006/main" xmlns:w14="http://schemas.microsoft.com/office/word/2010/wordml" xmlns:w15="http://schemas.microsoft.com/office/word/2012/wordml" xmlns:w16cex="http://schemas.microsoft.com/office/word/2018/wordml/cex" xmlns:w16cid="http://schemas.microsoft.com/office/word/2016/wordml/cid" xmlns:w16="http://schemas.microsoft.com/office/word/2018/wordml" xmlns:w16se="http://schemas.microsoft.com/office/word/2015/wordml/symex" xmlns:wpg="http://schemas.microsoft.com/office/word/2010/wordprocessingGroup" xmlns:wpi="http://schemas.microsoft.com/office/word/2010/wordprocessingInk" xmlns:wne="http://schemas.microsoft.com/office/word/2006/wordml" xmlns:wps="http://schemas.microsoft.com/office/word/2010/wordprocessingShape" mc:Ignorable="w14 w15 w16se w16cid w16 w16cex wp14">
+  <w:abstractNum w:abstractNumId="0" w15:restartNumberingAfterBreak="0">
+    <w:nsid w:val="24080DF3"/>
+    <w:multiLevelType w:val="multilevel"/>
+    <w:tmpl w:val="D02EEA12"/>
+    <w:lvl w:ilvl="0">
+      <w:start w:val="1"/>
+      <w:numFmt w:val="bullet"/>
+      <w:lvlText w:val=""/>
+      <w:lvlJc w:val="left"/>
+      <w:pPr>
+        <w:tabs>
+          <w:tab w:val="num" w:pos="720"/>
+        </w:tabs>
+        <w:ind w:left="720" w:hanging="360"/>
+      </w:pPr>
+      <w:rPr>
+        <w:rFonts w:ascii="Symbol" w:hAnsi="Symbol" w:hint="default"/>
+        <w:sz w:val="20"/>
+      </w:rPr>
+    </w:lvl>
+    <w:lvl w:ilvl="1">
+      <w:start w:val="1"/>
+      <w:numFmt w:val="bullet"/>
+      <w:lvlText w:val="o"/>
+      <w:lvlJc w:val="left"/>
+      <w:pPr>
+        <w:tabs>
+          <w:tab w:val="num" w:pos="1440"/>
+        </w:tabs>
+        <w:ind w:left="1440" w:hanging="360"/>
+      </w:pPr>
+      <w:rPr>
+        <w:rFonts w:ascii="Courier New" w:hAnsi="Courier New" w:hint="default"/>
+        <w:sz w:val="20"/>
+      </w:rPr>
+    </w:lvl>
+    <w:lvl w:ilvl="2" w:tentative="1">
+      <w:start w:val="1"/>
+      <w:numFmt w:val="bullet"/>
+      <w:lvlText w:val=""/>
+      <w:lvlJc w:val="left"/>
+      <w:pPr>
+        <w:tabs>
+          <w:tab w:val="num" w:pos="2160"/>
+        </w:tabs>
+        <w:ind w:left="2160" w:hanging="360"/>
+      </w:pPr>
+      <w:rPr>
+        <w:rFonts w:ascii="Wingdings" w:hAnsi="Wingdings" w:hint="default"/>
+        <w:sz w:val="20"/>
+      </w:rPr>
+    </w:lvl>
+    <w:lvl w:ilvl="3" w:tentative="1">
+      <w:start w:val="1"/>
+      <w:numFmt w:val="bullet"/>
+      <w:lvlText w:val=""/>
+      <w:lvlJc w:val="left"/>
+      <w:pPr>
+        <w:tabs>
+          <w:tab w:val="num" w:pos="2880"/>
+        </w:tabs>
+        <w:ind w:left="2880" w:hanging="360"/>
+      </w:pPr>
+      <w:rPr>
+        <w:rFonts w:ascii="Wingdings" w:hAnsi="Wingdings" w:hint="default"/>
+        <w:sz w:val="20"/>
+      </w:rPr>
+    </w:lvl>
+    <w:lvl w:ilvl="4" w:tentative="1">
+      <w:start w:val="1"/>
+      <w:numFmt w:val="bullet"/>
+      <w:lvlText w:val=""/>
+      <w:lvlJc w:val="left"/>
+      <w:pPr>
+        <w:tabs>
+          <w:tab w:val="num" w:pos="3600"/>
+        </w:tabs>
+        <w:ind w:left="3600" w:hanging="360"/>
+      </w:pPr>
+      <w:rPr>
+        <w:rFonts w:ascii="Wingdings" w:hAnsi="Wingdings" w:hint="default"/>
+        <w:sz w:val="20"/>
+      </w:rPr>
+    </w:lvl>
+    <w:lvl w:ilvl="5" w:tentative="1">
+      <w:start w:val="1"/>
+      <w:numFmt w:val="bullet"/>
+      <w:lvlText w:val=""/>
+      <w:lvlJc w:val="left"/>
+      <w:pPr>
+        <w:tabs>
+          <w:tab w:val="num" w:pos="4320"/>
+        </w:tabs>
+        <w:ind w:left="4320" w:hanging="360"/>
+      </w:pPr>
+      <w:rPr>
+        <w:rFonts w:ascii="Wingdings" w:hAnsi="Wingdings" w:hint="default"/>
+        <w:sz w:val="20"/>
+      </w:rPr>
+    </w:lvl>
+    <w:lvl w:ilvl="6" w:tentative="1">
+      <w:start w:val="1"/>
+      <w:numFmt w:val="bullet"/>
+      <w:lvlText w:val=""/>
+      <w:lvlJc w:val="left"/>
+      <w:pPr>
+        <w:tabs>
+          <w:tab w:val="num" w:pos="5040"/>
+        </w:tabs>
+        <w:ind w:left="5040" w:hanging="360"/>
+      </w:pPr>
+      <w:rPr>
+        <w:rFonts w:ascii="Wingdings" w:hAnsi="Wingdings" w:hint="default"/>
+        <w:sz w:val="20"/>
+      </w:rPr>
+    </w:lvl>
+    <w:lvl w:ilvl="7" w:tentative="1">
+      <w:start w:val="1"/>
+      <w:numFmt w:val="bullet"/>
+      <w:lvlText w:val=""/>
+      <w:lvlJc w:val="left"/>
+      <w:pPr>
+        <w:tabs>
+          <w:tab w:val="num" w:pos="5760"/>
+        </w:tabs>
+        <w:ind w:left="5760" w:hanging="360"/>
+      </w:pPr>
+      <w:rPr>
+        <w:rFonts w:ascii="Wingdings" w:hAnsi="Wingdings" w:hint="default"/>
+        <w:sz w:val="20"/>
+      </w:rPr>
+    </w:lvl>
+    <w:lvl w:ilvl="8" w:tentative="1">
+      <w:start w:val="1"/>
+      <w:numFmt w:val="bullet"/>
+      <w:lvlText w:val=""/>
+      <w:lvlJc w:val="left"/>
+      <w:pPr>
+        <w:tabs>
+          <w:tab w:val="num" w:pos="6480"/>
+        </w:tabs>
+        <w:ind w:left="6480" w:hanging="360"/>
+      </w:pPr>
+      <w:rPr>
+        <w:rFonts w:ascii="Wingdings" w:hAnsi="Wingdings" w:hint="default"/>
+        <w:sz w:val="20"/>
+      </w:rPr>
+    </w:lvl>
+  </w:abstractNum>
+  <w:abstractNum w:abstractNumId="1" w15:restartNumberingAfterBreak="0">
+    <w:nsid w:val="5C73020D"/>
+    <w:multiLevelType w:val="hybridMultilevel"/>
+    <w:tmpl w:val="DCE6FFC6"/>
+    <w:lvl w:ilvl="0" w:tplc="D346ACC6">
+      <w:numFmt w:val="bullet"/>
+      <w:lvlText w:val="-"/>
+      <w:lvlJc w:val="left"/>
+      <w:pPr>
+        <w:ind w:left="1080" w:hanging="360"/>
+      </w:pPr>
+      <w:rPr>
+        <w:rFonts w:ascii="Times" w:eastAsia="Times New Roman" w:hAnsi="Times" w:cs="Times New Roman" w:hint="default"/>
+      </w:rPr>
+    </w:lvl>
+    <w:lvl w:ilvl="1" w:tplc="04090003" w:tentative="1">
+      <w:start w:val="1"/>
+      <w:numFmt w:val="bullet"/>
+      <w:lvlText w:val="o"/>
+      <w:lvlJc w:val="left"/>
+      <w:pPr>
+        <w:ind w:left="1800" w:hanging="360"/>
+      </w:pPr>
+      <w:rPr>
+        <w:rFonts w:ascii="Courier New" w:hAnsi="Courier New" w:cs="Courier New" w:hint="default"/>
+      </w:rPr>
+    </w:lvl>
+    <w:lvl w:ilvl="2" w:tplc="04090005" w:tentative="1">
+      <w:start w:val="1"/>
+      <w:numFmt w:val="bullet"/>
+      <w:lvlText w:val=""/>
+      <w:lvlJc w:val="left"/>
+      <w:pPr>
+        <w:ind w:left="2520" w:hanging="360"/>
+      </w:pPr>
+      <w:rPr>
+        <w:rFonts w:ascii="Wingdings" w:hAnsi="Wingdings" w:hint="default"/>
+      </w:rPr>
+    </w:lvl>
+    <w:lvl w:ilvl="3" w:tplc="04090001" w:tentative="1">
+      <w:start w:val="1"/>
+      <w:numFmt w:val="bullet"/>
+      <w:lvlText w:val=""/>
+      <w:lvlJc w:val="left"/>
+      <w:pPr>
+        <w:ind w:left="3240" w:hanging="360"/>
+      </w:pPr>
+      <w:rPr>
+        <w:rFonts w:ascii="Symbol" w:hAnsi="Symbol" w:hint="default"/>
+      </w:rPr>
+    </w:lvl>
+    <w:lvl w:ilvl="4" w:tplc="04090003" w:tentative="1">
+      <w:start w:val="1"/>
+      <w:numFmt w:val="bullet"/>
+      <w:lvlText w:val="o"/>
+      <w:lvlJc w:val="left"/>
+      <w:pPr>
+        <w:ind w:left="3960" w:hanging="360"/>
+      </w:pPr>
+      <w:rPr>
+        <w:rFonts w:ascii="Courier New" w:hAnsi="Courier New" w:cs="Courier New" w:hint="default"/>
+      </w:rPr>
+    </w:lvl>
+    <w:lvl w:ilvl="5" w:tplc="04090005" w:tentative="1">
+      <w:start w:val="1"/>
+      <w:numFmt w:val="bullet"/>
+      <w:lvlText w:val=""/>
+      <w:lvlJc w:val="left"/>
+      <w:pPr>
+        <w:ind w:left="4680" w:hanging="360"/>
+      </w:pPr>
+      <w:rPr>
+        <w:rFonts w:ascii="Wingdings" w:hAnsi="Wingdings" w:hint="default"/>
+      </w:rPr>
+    </w:lvl>
+    <w:lvl w:ilvl="6" w:tplc="04090001" w:tentative="1">
+      <w:start w:val="1"/>
+      <w:numFmt w:val="bullet"/>
+      <w:lvlText w:val=""/>
+      <w:lvlJc w:val="left"/>
+      <w:pPr>
+        <w:ind w:left="5400" w:hanging="360"/>
+      </w:pPr>
+      <w:rPr>
+        <w:rFonts w:ascii="Symbol" w:hAnsi="Symbol" w:hint="default"/>
+      </w:rPr>
+    </w:lvl>
+    <w:lvl w:ilvl="7" w:tplc="04090003" w:tentative="1">
+      <w:start w:val="1"/>
+      <w:numFmt w:val="bullet"/>
+      <w:lvlText w:val="o"/>
+      <w:lvlJc w:val="left"/>
+      <w:pPr>
+        <w:ind w:left="6120" w:hanging="360"/>
+      </w:pPr>
+      <w:rPr>
+        <w:rFonts w:ascii="Courier New" w:hAnsi="Courier New" w:cs="Courier New" w:hint="default"/>
+      </w:rPr>
+    </w:lvl>
+    <w:lvl w:ilvl="8" w:tplc="04090005" w:tentative="1">
+      <w:start w:val="1"/>
+      <w:numFmt w:val="bullet"/>
+      <w:lvlText w:val=""/>
+      <w:lvlJc w:val="left"/>
+      <w:pPr>
+        <w:ind w:left="6840" w:hanging="360"/>
+      </w:pPr>
+      <w:rPr>
+        <w:rFonts w:ascii="Wingdings" w:hAnsi="Wingdings" w:hint="default"/>
+      </w:rPr>
+    </w:lvl>
+  </w:abstractNum>
+  <w:abstractNum w:abstractNumId="2" w15:restartNumberingAfterBreak="0">
+    <w:nsid w:val="5D973E29"/>
+    <w:multiLevelType w:val="hybridMultilevel"/>
+    <w:tmpl w:val="DA603474"/>
+    <w:lvl w:ilvl="0" w:tplc="8FAC2774">
+      <w:numFmt w:val="bullet"/>
+      <w:lvlText w:val="-"/>
+      <w:lvlJc w:val="left"/>
+      <w:pPr>
+        <w:ind w:left="720" w:hanging="360"/>
+      </w:pPr>
+      <w:rPr>
+        <w:rFonts w:ascii="Times" w:eastAsia="Times New Roman" w:hAnsi="Times" w:cs="Times New Roman" w:hint="default"/>
+      </w:rPr>
+    </w:lvl>
+    <w:lvl w:ilvl="1" w:tplc="04090003">
+      <w:start w:val="1"/>
+      <w:numFmt w:val="bullet"/>
+      <w:lvlText w:val="o"/>
+      <w:lvlJc w:val="left"/>
+      <w:pPr>
+        <w:ind w:left="1440" w:hanging="360"/>
+      </w:pPr>
+      <w:rPr>
+        <w:rFonts w:ascii="Courier New" w:hAnsi="Courier New" w:cs="Courier New" w:hint="default"/>
+      </w:rPr>
+    </w:lvl>
+    <w:lvl w:ilvl="2" w:tplc="04090005" w:tentative="1">
+      <w:start w:val="1"/>
+      <w:numFmt w:val="bullet"/>
+      <w:lvlText w:val=""/>
+      <w:lvlJc w:val="left"/>
+      <w:pPr>
+        <w:ind w:left="2160" w:hanging="360"/>
+      </w:pPr>
+      <w:rPr>
+        <w:rFonts w:ascii="Wingdings" w:hAnsi="Wingdings" w:hint="default"/>
+      </w:rPr>
+    </w:lvl>
+    <w:lvl w:ilvl="3" w:tplc="04090001" w:tentative="1">
+      <w:start w:val="1"/>
+      <w:numFmt w:val="bullet"/>
+      <w:lvlText w:val=""/>
+      <w:lvlJc w:val="left"/>
+      <w:pPr>
+        <w:ind w:left="2880" w:hanging="360"/>
+      </w:pPr>
+      <w:rPr>
+        <w:rFonts w:ascii="Symbol" w:hAnsi="Symbol" w:hint="default"/>
+      </w:rPr>
+    </w:lvl>
+    <w:lvl w:ilvl="4" w:tplc="04090003" w:tentative="1">
+      <w:start w:val="1"/>
+      <w:numFmt w:val="bullet"/>
+      <w:lvlText w:val="o"/>
+      <w:lvlJc w:val="left"/>
+      <w:pPr>
+        <w:ind w:left="3600" w:hanging="360"/>
+      </w:pPr>
+      <w:rPr>
+        <w:rFonts w:ascii="Courier New" w:hAnsi="Courier New" w:cs="Courier New" w:hint="default"/>
+      </w:rPr>
+    </w:lvl>
+    <w:lvl w:ilvl="5" w:tplc="04090005" w:tentative="1">
+      <w:start w:val="1"/>
+      <w:numFmt w:val="bullet"/>
+      <w:lvlText w:val=""/>
+      <w:lvlJc w:val="left"/>
+      <w:pPr>
+        <w:ind w:left="4320" w:hanging="360"/>
+      </w:pPr>
+      <w:rPr>
+        <w:rFonts w:ascii="Wingdings" w:hAnsi="Wingdings" w:hint="default"/>
+      </w:rPr>
+    </w:lvl>
+    <w:lvl w:ilvl="6" w:tplc="04090001" w:tentative="1">
+      <w:start w:val="1"/>
+      <w:numFmt w:val="bullet"/>
+      <w:lvlText w:val=""/>
+      <w:lvlJc w:val="left"/>
+      <w:pPr>
+        <w:ind w:left="5040" w:hanging="360"/>
+      </w:pPr>
+      <w:rPr>
+        <w:rFonts w:ascii="Symbol" w:hAnsi="Symbol" w:hint="default"/>
+      </w:rPr>
+    </w:lvl>
+    <w:lvl w:ilvl="7" w:tplc="04090003" w:tentative="1">
+      <w:start w:val="1"/>
+      <w:numFmt w:val="bullet"/>
+      <w:lvlText w:val="o"/>
+      <w:lvlJc w:val="left"/>
+      <w:pPr>
+        <w:ind w:left="5760" w:hanging="360"/>
+      </w:pPr>
+      <w:rPr>
+        <w:rFonts w:ascii="Courier New" w:hAnsi="Courier New" w:cs="Courier New" w:hint="default"/>
+      </w:rPr>
+    </w:lvl>
+    <w:lvl w:ilvl="8" w:tplc="04090005" w:tentative="1">
+      <w:start w:val="1"/>
+      <w:numFmt w:val="bullet"/>
+      <w:lvlText w:val=""/>
+      <w:lvlJc w:val="left"/>
+      <w:pPr>
+        <w:ind w:left="6480" w:hanging="360"/>
+      </w:pPr>
+      <w:rPr>
+        <w:rFonts w:ascii="Wingdings" w:hAnsi="Wingdings" w:hint="default"/>
+      </w:rPr>
+    </w:lvl>
+  </w:abstractNum>
+  <w:num w:numId="1">
+    <w:abstractNumId w:val="2"/>
+  </w:num>
+  <w:num w:numId="2">
+    <w:abstractNumId w:val="1"/>
+  </w:num>
+  <w:num w:numId="3">
+    <w:abstractNumId w:val="0"/>
+  </w:num>
+  <w:num w:numId="4">
+    <w:abstractNumId w:val="0"/>
+    <w:lvlOverride w:ilvl="1">
+      <w:lvl w:ilvl="1">
+        <w:numFmt w:val="bullet"/>
+        <w:lvlText w:val=""/>
+        <w:lvlJc w:val="left"/>
+        <w:pPr>
+          <w:tabs>
+            <w:tab w:val="num" w:pos="1440"/>
+          </w:tabs>
+          <w:ind w:left="1440" w:hanging="360"/>
+        </w:pPr>
+        <w:rPr>
+          <w:rFonts w:ascii="Symbol" w:hAnsi="Symbol" w:hint="default"/>
+          <w:sz w:val="20"/>
+        </w:rPr>
+      </w:lvl>
+    </w:lvlOverride>
+  </w:num>
+</w:numbering>
 </file>
 
 <file path=word/styles.xml><?xml version="1.0" encoding="utf-8"?>
@@ -407,6 +2037,7 @@
   <w:style w:type="paragraph" w:default="1" w:styleId="Normal">
     <w:name w:val="Normal"/>
     <w:qFormat/>
+    <w:rsid w:val="007F69A3"/>
   </w:style>
   <w:style w:type="character" w:default="1" w:styleId="DefaultParagraphFont">
     <w:name w:val="Default Paragraph Font"/>
@@ -434,6 +2065,30 @@
     <w:uiPriority w:val="99"/>
     <w:semiHidden/>
     <w:unhideWhenUsed/>
+  </w:style>
+  <w:style w:type="paragraph" w:styleId="ListParagraph">
+    <w:name w:val="List Paragraph"/>
+    <w:basedOn w:val="Normal"/>
+    <w:uiPriority w:val="34"/>
+    <w:qFormat/>
+    <w:rsid w:val="007F69A3"/>
+    <w:pPr>
+      <w:ind w:left="720"/>
+      <w:contextualSpacing/>
+    </w:pPr>
+  </w:style>
+  <w:style w:type="paragraph" w:styleId="NormalWeb">
+    <w:name w:val="Normal (Web)"/>
+    <w:basedOn w:val="Normal"/>
+    <w:uiPriority w:val="99"/>
+    <w:unhideWhenUsed/>
+    <w:rsid w:val="001F3EFF"/>
+    <w:pPr>
+      <w:spacing w:before="100" w:beforeAutospacing="1" w:after="100" w:afterAutospacing="1"/>
+    </w:pPr>
+    <w:rPr>
+      <w:rFonts w:ascii="Times New Roman" w:eastAsia="Times New Roman" w:hAnsi="Times New Roman" w:cs="Times New Roman"/>
+    </w:rPr>
   </w:style>
 </w:styles>
 </file>

</xml_diff>